<commit_message>
Updated with the github link in the document
</commit_message>
<xml_diff>
--- a/assignments/Assignment_CS525_Week01_986956.docx
+++ b/assignments/Assignment_CS525_Week01_986956.docx
@@ -148,6 +148,24 @@
     <w:p/>
     <w:p>
       <w:r>
+        <w:t xml:space="preserve">Online version: </w:t>
+      </w:r>
+      <w:hyperlink r:id="rId5" w:history="1">
+        <w:r>
+          <w:rPr>
+            <w:rStyle w:val="Hyperlink"/>
+          </w:rPr>
+          <w:t>https://github.com/zithiat/asd/blob/master/assignments/Assignment_CS525_Week01_986956.docx</w:t>
+        </w:r>
+      </w:hyperlink>
+    </w:p>
+    <w:p>
+      <w:bookmarkStart w:id="0" w:name="_GoBack"/>
+      <w:bookmarkEnd w:id="0"/>
+    </w:p>
+    <w:p/>
+    <w:p>
+      <w:r>
         <w:rPr>
           <w:b/>
           <w:bCs/>
@@ -185,12 +203,7 @@
     </w:p>
     <w:p>
       <w:r>
-        <w:t>There’re many ways to design the rental application. I started f</w:t>
-      </w:r>
-      <w:bookmarkStart w:id="0" w:name="_GoBack"/>
-      <w:bookmarkEnd w:id="0"/>
-      <w:r>
-        <w:t>rom the Rental information.</w:t>
+        <w:t>There’re many ways to design the rental application. I started from the Rental information.</w:t>
       </w:r>
     </w:p>
     <w:p>
@@ -267,15 +280,7 @@
         </w:numPr>
       </w:pPr>
       <w:r>
-        <w:t xml:space="preserve">How many </w:t>
-      </w:r>
-      <w:proofErr w:type="gramStart"/>
-      <w:r>
-        <w:t>vehicle</w:t>
-      </w:r>
-      <w:proofErr w:type="gramEnd"/>
-      <w:r>
-        <w:t xml:space="preserve"> for rental, how many left in the inventory, for this purpose, we will store with total number</w:t>
+        <w:t>How many vehicle for rental, how many left in the inventory, for this purpose, we will store with total number</w:t>
       </w:r>
     </w:p>
     <w:p>
@@ -324,7 +329,7 @@
                     <pic:cNvPicPr/>
                   </pic:nvPicPr>
                   <pic:blipFill>
-                    <a:blip r:embed="rId5">
+                    <a:blip r:embed="rId6">
                       <a:extLst>
                         <a:ext uri="{28A0092B-C50C-407E-A947-70E740481C1C}">
                           <a14:useLocalDpi xmlns:a14="http://schemas.microsoft.com/office/drawing/2010/main" val="0"/>
@@ -359,14 +364,8 @@
           <w:b/>
           <w:bCs/>
         </w:rPr>
-        <w:t xml:space="preserve">Problem </w:t>
-      </w:r>
-      <w:r>
-        <w:rPr>
-          <w:b/>
-          <w:bCs/>
-        </w:rPr>
-        <w:t>2</w:t>
+        <w:lastRenderedPageBreak/>
+        <w:t>Problem 2</w:t>
       </w:r>
       <w:r>
         <w:t>:</w:t>
@@ -404,7 +403,6 @@
         </w:numPr>
       </w:pPr>
       <w:r>
-        <w:lastRenderedPageBreak/>
         <w:t>Shopping cart:</w:t>
       </w:r>
     </w:p>
@@ -497,15 +495,7 @@
         </w:numPr>
       </w:pPr>
       <w:r>
-        <w:t xml:space="preserve">After all, </w:t>
-      </w:r>
-      <w:proofErr w:type="gramStart"/>
-      <w:r>
-        <w:t>these processed information</w:t>
-      </w:r>
-      <w:proofErr w:type="gramEnd"/>
-      <w:r>
-        <w:t xml:space="preserve"> will be stored in the database for storing and future purposes, like Books, </w:t>
+        <w:t xml:space="preserve">After all, these processed information will be stored in the database for storing and future purposes, like Books, </w:t>
       </w:r>
       <w:proofErr w:type="spellStart"/>
       <w:r>
@@ -546,7 +536,7 @@
                     <pic:cNvPicPr/>
                   </pic:nvPicPr>
                   <pic:blipFill>
-                    <a:blip r:embed="rId6">
+                    <a:blip r:embed="rId7">
                       <a:extLst>
                         <a:ext uri="{28A0092B-C50C-407E-A947-70E740481C1C}">
                           <a14:useLocalDpi xmlns:a14="http://schemas.microsoft.com/office/drawing/2010/main" val="0"/>
@@ -588,7 +578,6 @@
         </w:numPr>
       </w:pPr>
       <w:proofErr w:type="spellStart"/>
-      <w:proofErr w:type="gramStart"/>
       <w:r>
         <w:rPr>
           <w:b/>
@@ -606,17 +595,7 @@
           <w:i/>
           <w:iCs/>
         </w:rPr>
-        <w:t>(</w:t>
-      </w:r>
-      <w:proofErr w:type="gramEnd"/>
-      <w:r>
-        <w:rPr>
-          <w:b/>
-          <w:bCs/>
-          <w:i/>
-          <w:iCs/>
-        </w:rPr>
-        <w:t>)</w:t>
+        <w:t>()</w:t>
       </w:r>
       <w:r>
         <w:t xml:space="preserve"> on the </w:t>
@@ -642,7 +621,6 @@
         <w:t xml:space="preserve">Then we will add the found books to the item list via </w:t>
       </w:r>
       <w:proofErr w:type="spellStart"/>
-      <w:proofErr w:type="gramStart"/>
       <w:r>
         <w:rPr>
           <w:b/>
@@ -660,17 +638,7 @@
           <w:i/>
           <w:iCs/>
         </w:rPr>
-        <w:t>(</w:t>
-      </w:r>
-      <w:proofErr w:type="gramEnd"/>
-      <w:r>
-        <w:rPr>
-          <w:b/>
-          <w:bCs/>
-          <w:i/>
-          <w:iCs/>
-        </w:rPr>
-        <w:t>)</w:t>
+        <w:t>()</w:t>
       </w:r>
     </w:p>
     <w:p>
@@ -682,6 +650,7 @@
         </w:numPr>
       </w:pPr>
       <w:r>
+        <w:lastRenderedPageBreak/>
         <w:t xml:space="preserve">Once we have the item list, we will retrieve the shopping cart from the cache or database based on the </w:t>
       </w:r>
       <w:proofErr w:type="spellStart"/>
@@ -704,7 +673,6 @@
         <w:t xml:space="preserve"> via </w:t>
       </w:r>
       <w:proofErr w:type="spellStart"/>
-      <w:proofErr w:type="gramStart"/>
       <w:r>
         <w:rPr>
           <w:b/>
@@ -722,17 +690,7 @@
           <w:i/>
           <w:iCs/>
         </w:rPr>
-        <w:t>(</w:t>
-      </w:r>
-      <w:proofErr w:type="gramEnd"/>
-      <w:r>
-        <w:rPr>
-          <w:b/>
-          <w:bCs/>
-          <w:i/>
-          <w:iCs/>
-        </w:rPr>
-        <w:t>)</w:t>
+        <w:t>()</w:t>
       </w:r>
       <w:r>
         <w:t xml:space="preserve"> function call.</w:t>
@@ -753,7 +711,6 @@
         <w:t xml:space="preserve"> with </w:t>
       </w:r>
       <w:proofErr w:type="spellStart"/>
-      <w:proofErr w:type="gramStart"/>
       <w:r>
         <w:rPr>
           <w:b/>
@@ -771,17 +728,7 @@
           <w:i/>
           <w:iCs/>
         </w:rPr>
-        <w:t>(</w:t>
-      </w:r>
-      <w:proofErr w:type="gramEnd"/>
-      <w:r>
-        <w:rPr>
-          <w:b/>
-          <w:bCs/>
-          <w:i/>
-          <w:iCs/>
-        </w:rPr>
-        <w:t>)</w:t>
+        <w:t>()</w:t>
       </w:r>
       <w:r>
         <w:t xml:space="preserve"> with </w:t>
@@ -824,7 +771,6 @@
         </w:numPr>
       </w:pPr>
       <w:r>
-        <w:lastRenderedPageBreak/>
         <w:t xml:space="preserve">Then the </w:t>
       </w:r>
       <w:proofErr w:type="spellStart"/>
@@ -846,13 +792,8 @@
     </w:p>
     <w:p/>
     <w:p>
-      <w:proofErr w:type="gramStart"/>
-      <w:r>
-        <w:t>So</w:t>
-      </w:r>
-      <w:proofErr w:type="gramEnd"/>
-      <w:r>
-        <w:t xml:space="preserve"> the sequence diagram based on the above steps can be drawn as below.</w:t>
+      <w:r>
+        <w:t>So the sequence diagram based on the above steps can be drawn as below.</w:t>
       </w:r>
     </w:p>
     <w:p/>
@@ -877,7 +818,7 @@
                     <pic:cNvPicPr/>
                   </pic:nvPicPr>
                   <pic:blipFill>
-                    <a:blip r:embed="rId7">
+                    <a:blip r:embed="rId8">
                       <a:extLst>
                         <a:ext uri="{28A0092B-C50C-407E-A947-70E740481C1C}">
                           <a14:useLocalDpi xmlns:a14="http://schemas.microsoft.com/office/drawing/2010/main" val="0"/>
@@ -1881,6 +1822,27 @@
       </w:tblBorders>
     </w:tblPr>
   </w:style>
+  <w:style w:type="character" w:styleId="Hyperlink">
+    <w:name w:val="Hyperlink"/>
+    <w:basedOn w:val="DefaultParagraphFont"/>
+    <w:uiPriority w:val="99"/>
+    <w:unhideWhenUsed/>
+    <w:rsid w:val="002B750C"/>
+    <w:rPr>
+      <w:color w:val="0000FF"/>
+      <w:u w:val="single"/>
+    </w:rPr>
+  </w:style>
+  <w:style w:type="character" w:styleId="UnresolvedMention">
+    <w:name w:val="Unresolved Mention"/>
+    <w:basedOn w:val="DefaultParagraphFont"/>
+    <w:uiPriority w:val="99"/>
+    <w:rsid w:val="00310AD3"/>
+    <w:rPr>
+      <w:color w:val="605E5C"/>
+      <w:shd w:val="clear" w:color="auto" w:fill="E1DFDD"/>
+    </w:rPr>
+  </w:style>
 </w:styles>
 </file>
 

</xml_diff>